<commit_message>
Caso de uso actualizado
</commit_message>
<xml_diff>
--- a/Descripciones_de_casos_de_uso/Asignar Empleado.docx
+++ b/Descripciones_de_casos_de_uso/Asignar Empleado.docx
@@ -247,18 +247,10 @@
           </w:tcPr>
           <w:p>
             <w:pPr>
-              <w:pStyle w:val="Prrafodelista"/>
-              <w:numPr>
-                <w:ilvl w:val="0"/>
-                <w:numId w:val="2"/>
-              </w:numPr>
               <w:spacing w:line="240" w:lineRule="auto"/>
             </w:pPr>
             <w:r>
-              <w:t>Dar de alta</w:t>
-            </w:r>
-            <w:r>
-              <w:t xml:space="preserve"> empleado</w:t>
+              <w:t>N/A</w:t>
             </w:r>
           </w:p>
         </w:tc>

</xml_diff>